<commit_message>
Added Final Report & PowerPoint
</commit_message>
<xml_diff>
--- a/Project #2 Proposal.docx
+++ b/Project #2 Proposal.docx
@@ -21,7 +21,7 @@
           <w:sz w:val="22"/>
           <w:szCs w:val="22"/>
         </w:rPr>
-        <w:t>4/5</w:t>
+        <w:t>5</w:t>
       </w:r>
       <w:r>
         <w:rPr>
@@ -260,31 +260,7 @@
           <w:sz w:val="22"/>
           <w:szCs w:val="22"/>
         </w:rPr>
-        <w:t xml:space="preserve">Steam </w:t>
-      </w:r>
-      <w:r>
-        <w:rPr>
-          <w:color w:val="000000"/>
-          <w:sz w:val="22"/>
-          <w:szCs w:val="22"/>
-        </w:rPr>
-        <w:t>G</w:t>
-      </w:r>
-      <w:r>
-        <w:rPr>
-          <w:color w:val="000000"/>
-          <w:sz w:val="22"/>
-          <w:szCs w:val="22"/>
-        </w:rPr>
-        <w:t>aming</w:t>
-      </w:r>
-      <w:r>
-        <w:rPr>
-          <w:color w:val="000000"/>
-          <w:sz w:val="22"/>
-          <w:szCs w:val="22"/>
-        </w:rPr>
-        <w:t xml:space="preserve"> Analytics</w:t>
+        <w:t>Steam Gaming Analytics</w:t>
       </w:r>
     </w:p>
     <w:p>
@@ -319,7 +295,7 @@
     </w:p>
     <w:p>
       <w:pPr>
-        <w:jc w:val="center"/>
+        <w:jc w:val="right"/>
       </w:pPr>
     </w:p>
     <w:p>

</xml_diff>